<commit_message>
Update project documentation and clean up session data
</commit_message>
<xml_diff>
--- a/00_Docs/SYP_4_Template-Projektdokumentation.docx
+++ b/00_Docs/SYP_4_Template-Projektdokumentation.docx
@@ -239,6 +239,7 @@
                 <w:b/>
               </w:rPr>
             </w:pPr>
+            <w:proofErr w:type="spellStart"/>
             <w:r>
               <w:rPr>
                 <w:rFonts w:ascii="Arial" w:hAnsi="Arial" w:cs="Arial"/>
@@ -246,6 +247,7 @@
               </w:rPr>
               <w:t>Projektbezeichnung</w:t>
             </w:r>
+            <w:proofErr w:type="spellEnd"/>
           </w:p>
         </w:tc>
         <w:tc>
@@ -259,11 +261,19 @@
                 <w:rFonts w:ascii="Arial" w:hAnsi="Arial" w:cs="Arial"/>
               </w:rPr>
             </w:pPr>
+            <w:proofErr w:type="spellStart"/>
             <w:r>
               <w:rPr>
                 <w:rFonts w:ascii="Arial" w:hAnsi="Arial" w:cs="Arial"/>
               </w:rPr>
-              <w:t>Mbot Lore</w:t>
+              <w:t>Mbot</w:t>
+            </w:r>
+            <w:proofErr w:type="spellEnd"/>
+            <w:r>
+              <w:rPr>
+                <w:rFonts w:ascii="Arial" w:hAnsi="Arial" w:cs="Arial"/>
+              </w:rPr>
+              <w:t xml:space="preserve"> Lore</w:t>
             </w:r>
           </w:p>
         </w:tc>
@@ -293,6 +303,7 @@
               </w:rPr>
               <w:t>Projekt</w:t>
             </w:r>
+            <w:proofErr w:type="spellStart"/>
             <w:r>
               <w:rPr>
                 <w:rFonts w:ascii="Arial" w:hAnsi="Arial" w:cs="Arial"/>
@@ -301,6 +312,7 @@
               </w:rPr>
               <w:t>team</w:t>
             </w:r>
+            <w:proofErr w:type="spellEnd"/>
           </w:p>
         </w:tc>
         <w:tc>
@@ -340,12 +352,21 @@
                 <w:b/>
               </w:rPr>
             </w:pPr>
+            <w:proofErr w:type="spellStart"/>
             <w:r>
               <w:rPr>
                 <w:rFonts w:ascii="Arial" w:hAnsi="Arial" w:cs="Arial"/>
                 <w:b/>
               </w:rPr>
-              <w:t>Erstellt am</w:t>
+              <w:t>Erstellt</w:t>
+            </w:r>
+            <w:proofErr w:type="spellEnd"/>
+            <w:r>
+              <w:rPr>
+                <w:rFonts w:ascii="Arial" w:hAnsi="Arial" w:cs="Arial"/>
+                <w:b/>
+              </w:rPr>
+              <w:t xml:space="preserve"> am</w:t>
             </w:r>
           </w:p>
         </w:tc>
@@ -386,12 +407,37 @@
                 <w:b/>
               </w:rPr>
             </w:pPr>
+            <w:proofErr w:type="spellStart"/>
             <w:r>
               <w:rPr>
                 <w:rFonts w:ascii="Arial" w:hAnsi="Arial" w:cs="Arial"/>
                 <w:b/>
               </w:rPr>
-              <w:t>Letzte Änderung am</w:t>
+              <w:t>Letzte</w:t>
+            </w:r>
+            <w:proofErr w:type="spellEnd"/>
+            <w:r>
+              <w:rPr>
+                <w:rFonts w:ascii="Arial" w:hAnsi="Arial" w:cs="Arial"/>
+                <w:b/>
+              </w:rPr>
+              <w:t xml:space="preserve"> </w:t>
+            </w:r>
+            <w:proofErr w:type="spellStart"/>
+            <w:r>
+              <w:rPr>
+                <w:rFonts w:ascii="Arial" w:hAnsi="Arial" w:cs="Arial"/>
+                <w:b/>
+              </w:rPr>
+              <w:t>Änderung</w:t>
+            </w:r>
+            <w:proofErr w:type="spellEnd"/>
+            <w:r>
+              <w:rPr>
+                <w:rFonts w:ascii="Arial" w:hAnsi="Arial" w:cs="Arial"/>
+                <w:b/>
+              </w:rPr>
+              <w:t xml:space="preserve"> am</w:t>
             </w:r>
           </w:p>
         </w:tc>
@@ -458,7 +504,14 @@
                 <w:rFonts w:ascii="Arial" w:hAnsi="Arial" w:cs="Arial"/>
                 <w:lang w:val="de-AT"/>
               </w:rPr>
-              <w:t>[in Bearbeitung/fertiggestellt/pausiert/abgebrochen/Prüfung]</w:t>
+              <w:t xml:space="preserve">[in </w:t>
+            </w:r>
+            <w:r>
+              <w:rPr>
+                <w:rFonts w:ascii="Arial" w:hAnsi="Arial" w:cs="Arial"/>
+                <w:lang w:val="de-AT"/>
+              </w:rPr>
+              <w:t>Bearbeitung/fertiggestellt/pausiert/abgebrochen/Prüfung]</w:t>
             </w:r>
           </w:p>
         </w:tc>
@@ -480,12 +533,21 @@
                 <w:b/>
               </w:rPr>
             </w:pPr>
+            <w:proofErr w:type="spellStart"/>
             <w:r>
               <w:rPr>
                 <w:rFonts w:ascii="Arial" w:hAnsi="Arial" w:cs="Arial"/>
                 <w:b/>
               </w:rPr>
-              <w:t>Aktuelle Version</w:t>
+              <w:t>Aktuelle</w:t>
+            </w:r>
+            <w:proofErr w:type="spellEnd"/>
+            <w:r>
+              <w:rPr>
+                <w:rFonts w:ascii="Arial" w:hAnsi="Arial" w:cs="Arial"/>
+                <w:b/>
+              </w:rPr>
+              <w:t xml:space="preserve"> Version</w:t>
             </w:r>
           </w:p>
         </w:tc>
@@ -654,14 +716,34 @@
                 <w:sz w:val="20"/>
               </w:rPr>
             </w:pPr>
+            <w:proofErr w:type="spellStart"/>
             <w:r>
               <w:rPr>
                 <w:rFonts w:ascii="Arial" w:hAnsi="Arial" w:cs="Arial"/>
                 <w:b/>
                 <w:sz w:val="20"/>
               </w:rPr>
-              <w:t>Geänderte Kapitel</w:t>
+              <w:t>Geänderte</w:t>
             </w:r>
+            <w:proofErr w:type="spellEnd"/>
+            <w:r>
+              <w:rPr>
+                <w:rFonts w:ascii="Arial" w:hAnsi="Arial" w:cs="Arial"/>
+                <w:b/>
+                <w:sz w:val="20"/>
+              </w:rPr>
+              <w:t xml:space="preserve"> </w:t>
+            </w:r>
+            <w:proofErr w:type="spellStart"/>
+            <w:r>
+              <w:rPr>
+                <w:rFonts w:ascii="Arial" w:hAnsi="Arial" w:cs="Arial"/>
+                <w:b/>
+                <w:sz w:val="20"/>
+              </w:rPr>
+              <w:t>Kapitel</w:t>
+            </w:r>
+            <w:proofErr w:type="spellEnd"/>
           </w:p>
         </w:tc>
         <w:tc>
@@ -685,8 +767,18 @@
                 <w:b/>
                 <w:sz w:val="20"/>
               </w:rPr>
-              <w:t>Art der Änderung</w:t>
+              <w:t xml:space="preserve">Art der </w:t>
             </w:r>
+            <w:proofErr w:type="spellStart"/>
+            <w:r>
+              <w:rPr>
+                <w:rFonts w:ascii="Arial" w:hAnsi="Arial" w:cs="Arial"/>
+                <w:b/>
+                <w:sz w:val="20"/>
+              </w:rPr>
+              <w:t>Änderung</w:t>
+            </w:r>
+            <w:proofErr w:type="spellEnd"/>
           </w:p>
         </w:tc>
         <w:tc>
@@ -915,6 +1007,7 @@
               </w:rPr>
               <w:t>&lt;</w:t>
             </w:r>
+            <w:proofErr w:type="spellStart"/>
             <w:r>
               <w:rPr>
                 <w:rFonts w:ascii="Arial" w:hAnsi="Arial" w:cs="Arial"/>
@@ -923,6 +1016,7 @@
               </w:rPr>
               <w:t>Erstellung</w:t>
             </w:r>
+            <w:proofErr w:type="spellEnd"/>
             <w:r>
               <w:rPr>
                 <w:rFonts w:ascii="Arial" w:hAnsi="Arial" w:cs="Arial"/>
@@ -964,8 +1058,18 @@
                 <w:color w:val="D9D9D9" w:themeColor="background1" w:themeShade="D9"/>
                 <w:sz w:val="20"/>
               </w:rPr>
-              <w:t>Max Mustermann</w:t>
+              <w:t xml:space="preserve">Max </w:t>
             </w:r>
+            <w:proofErr w:type="spellStart"/>
+            <w:r>
+              <w:rPr>
+                <w:rFonts w:ascii="Arial" w:hAnsi="Arial" w:cs="Arial"/>
+                <w:color w:val="D9D9D9" w:themeColor="background1" w:themeShade="D9"/>
+                <w:sz w:val="20"/>
+              </w:rPr>
+              <w:t>Mustermann</w:t>
+            </w:r>
+            <w:proofErr w:type="spellEnd"/>
             <w:r>
               <w:rPr>
                 <w:rFonts w:ascii="Arial" w:hAnsi="Arial" w:cs="Arial"/>
@@ -2839,6 +2943,7 @@
                 <w:sz w:val="20"/>
               </w:rPr>
             </w:pPr>
+            <w:proofErr w:type="spellStart"/>
             <w:r>
               <w:rPr>
                 <w:rFonts w:ascii="Arial" w:hAnsi="Arial" w:cs="Arial"/>
@@ -2847,6 +2952,7 @@
               </w:rPr>
               <w:t>Telefon</w:t>
             </w:r>
+            <w:proofErr w:type="spellEnd"/>
           </w:p>
         </w:tc>
         <w:tc>
@@ -2908,6 +3014,7 @@
                 <w:sz w:val="20"/>
               </w:rPr>
             </w:pPr>
+            <w:proofErr w:type="spellStart"/>
             <w:r>
               <w:rPr>
                 <w:rFonts w:ascii="Arial" w:hAnsi="Arial" w:cs="Arial"/>
@@ -2915,6 +3022,7 @@
               </w:rPr>
               <w:t>Produktmanager</w:t>
             </w:r>
+            <w:proofErr w:type="spellEnd"/>
           </w:p>
         </w:tc>
         <w:tc>
@@ -3280,7 +3388,23 @@
           <w:color w:val="D9D9D9" w:themeColor="background1" w:themeShade="D9"/>
           <w:lang w:val="de-DE"/>
         </w:rPr>
-        <w:t>Hier UseCase Diagramm und Beschreibung eintragen.</w:t>
+        <w:t xml:space="preserve">Hier </w:t>
+      </w:r>
+      <w:proofErr w:type="spellStart"/>
+      <w:r>
+        <w:rPr>
+          <w:color w:val="D9D9D9" w:themeColor="background1" w:themeShade="D9"/>
+          <w:lang w:val="de-DE"/>
+        </w:rPr>
+        <w:t>UseCase</w:t>
+      </w:r>
+      <w:proofErr w:type="spellEnd"/>
+      <w:r>
+        <w:rPr>
+          <w:color w:val="D9D9D9" w:themeColor="background1" w:themeShade="D9"/>
+          <w:lang w:val="de-DE"/>
+        </w:rPr>
+        <w:t xml:space="preserve"> Diagramm und Beschreibung eintragen.</w:t>
       </w:r>
     </w:p>
     <w:p>
@@ -3523,7 +3647,23 @@
           <w:color w:val="D9D9D9" w:themeColor="background1" w:themeShade="D9"/>
           <w:lang w:val="de-DE"/>
         </w:rPr>
-        <w:t>Gab es einzelne Punkte, die vorher grob getestet wurden um zu Zeigen das die Umsetzung grundsätzlich möglich ist.</w:t>
+        <w:t xml:space="preserve">Gab es einzelne Punkte, die vorher grob getestet wurden um zu </w:t>
+      </w:r>
+      <w:proofErr w:type="spellStart"/>
+      <w:r>
+        <w:rPr>
+          <w:color w:val="D9D9D9" w:themeColor="background1" w:themeShade="D9"/>
+          <w:lang w:val="de-DE"/>
+        </w:rPr>
+        <w:t>Zeigen</w:t>
+      </w:r>
+      <w:proofErr w:type="spellEnd"/>
+      <w:r>
+        <w:rPr>
+          <w:color w:val="D9D9D9" w:themeColor="background1" w:themeShade="D9"/>
+          <w:lang w:val="de-DE"/>
+        </w:rPr>
+        <w:t xml:space="preserve"> das die Umsetzung grundsätzlich möglich ist.</w:t>
       </w:r>
     </w:p>
     <w:p>
@@ -3772,7 +3912,14 @@
           <w:color w:val="D9D9D9" w:themeColor="background1" w:themeShade="D9"/>
           <w:lang w:val="de-DE"/>
         </w:rPr>
-        <w:t>Auf welcher Hardware läuft das System bzw. handelt es sich vielleicht sogar um ein verteiltes System. Wie kommunizieren diese Komponenten miteinander.</w:t>
+        <w:t xml:space="preserve">Auf welcher Hardware läuft das </w:t>
+      </w:r>
+      <w:r>
+        <w:rPr>
+          <w:color w:val="D9D9D9" w:themeColor="background1" w:themeShade="D9"/>
+          <w:lang w:val="de-DE"/>
+        </w:rPr>
+        <w:t>System bzw. handelt es sich vielleicht sogar um ein verteiltes System. Wie kommunizieren diese Komponenten miteinander.</w:t>
       </w:r>
     </w:p>
     <w:p>
@@ -4043,7 +4190,14 @@
           <w:color w:val="D9D9D9" w:themeColor="background1" w:themeShade="D9"/>
           <w:lang w:val="de-DE"/>
         </w:rPr>
-        <w:t>Zeigt an wie die einzelnen Teile der Software auf die Hardwarekomponenten verteilt sind und wie die Hardwarekomponenten miteinander verbunden sind.</w:t>
+        <w:t xml:space="preserve">Zeigt an wie die einzelnen Teile der Software auf die </w:t>
+      </w:r>
+      <w:r>
+        <w:rPr>
+          <w:color w:val="D9D9D9" w:themeColor="background1" w:themeShade="D9"/>
+          <w:lang w:val="de-DE"/>
+        </w:rPr>
+        <w:t>Hardwarekomponenten verteilt sind und wie die Hardwarekomponenten miteinander verbunden sind.</w:t>
       </w:r>
     </w:p>
     <w:p>
@@ -4133,11 +4287,19 @@
           <w:color w:val="D9D9D9" w:themeColor="background1" w:themeShade="D9"/>
         </w:rPr>
       </w:pPr>
-      <w:r>
-        <w:rPr>
-          <w:color w:val="D9D9D9" w:themeColor="background1" w:themeShade="D9"/>
-        </w:rPr>
-        <w:t>z.B.: Visual Studio 2022,...</w:t>
+      <w:proofErr w:type="spellStart"/>
+      <w:r>
+        <w:rPr>
+          <w:color w:val="D9D9D9" w:themeColor="background1" w:themeShade="D9"/>
+        </w:rPr>
+        <w:t>z.B.</w:t>
+      </w:r>
+      <w:proofErr w:type="spellEnd"/>
+      <w:r>
+        <w:rPr>
+          <w:color w:val="D9D9D9" w:themeColor="background1" w:themeShade="D9"/>
+        </w:rPr>
+        <w:t>: Visual Studio 2022,...</w:t>
       </w:r>
     </w:p>
     <w:p>
@@ -4147,38 +4309,75 @@
       </w:pPr>
       <w:bookmarkStart w:id="25" w:name="_Toc2020768912"/>
       <w:r>
-        <w:t>5.5.2 SW Komponenten</w:t>
+        <w:t xml:space="preserve">5.5.2 SW </w:t>
+      </w:r>
+      <w:proofErr w:type="spellStart"/>
+      <w:r>
+        <w:t>Komponenten</w:t>
       </w:r>
       <w:bookmarkEnd w:id="25"/>
-    </w:p>
-    <w:p>
-      <w:pPr>
-        <w:rPr>
-          <w:color w:val="D9D9D9" w:themeColor="background1" w:themeShade="D9"/>
-          <w:lang w:val="de-DE"/>
-        </w:rPr>
-      </w:pPr>
-      <w:r>
-        <w:rPr>
-          <w:color w:val="D9D9D9" w:themeColor="background1" w:themeShade="D9"/>
-          <w:lang w:val="de-DE"/>
-        </w:rPr>
-        <w:t>Auflistung aller verwendeten SW Komponenten welche für den Betrieb der SW benötigt werden. z.B.: Java Version, Apache Webserver, DotNet Framework, SW Library XY</w:t>
-      </w:r>
-    </w:p>
-    <w:p>
-      <w:pPr>
-        <w:rPr>
-          <w:color w:val="D9D9D9" w:themeColor="background1" w:themeShade="D9"/>
-          <w:lang w:val="de-DE"/>
-        </w:rPr>
-      </w:pPr>
-      <w:r>
-        <w:rPr>
-          <w:color w:val="D9D9D9" w:themeColor="background1" w:themeShade="D9"/>
-          <w:lang w:val="de-DE"/>
-        </w:rPr>
-        <w:t>inkl. Versiosnummer, Hersteller, Bezugsquelle (Downloadlink, ...) und SW-Lizenz (GPL, LGPL, Apache License, ...</w:t>
+      <w:proofErr w:type="spellEnd"/>
+    </w:p>
+    <w:p>
+      <w:pPr>
+        <w:rPr>
+          <w:color w:val="D9D9D9" w:themeColor="background1" w:themeShade="D9"/>
+          <w:lang w:val="de-DE"/>
+        </w:rPr>
+      </w:pPr>
+      <w:r>
+        <w:rPr>
+          <w:color w:val="D9D9D9" w:themeColor="background1" w:themeShade="D9"/>
+          <w:lang w:val="de-DE"/>
+        </w:rPr>
+        <w:t xml:space="preserve">Auflistung aller verwendeten SW Komponenten welche für den Betrieb der SW benötigt werden. z.B.: Java Version, Apache Webserver, </w:t>
+      </w:r>
+      <w:proofErr w:type="spellStart"/>
+      <w:r>
+        <w:rPr>
+          <w:color w:val="D9D9D9" w:themeColor="background1" w:themeShade="D9"/>
+          <w:lang w:val="de-DE"/>
+        </w:rPr>
+        <w:t>DotNet</w:t>
+      </w:r>
+      <w:proofErr w:type="spellEnd"/>
+      <w:r>
+        <w:rPr>
+          <w:color w:val="D9D9D9" w:themeColor="background1" w:themeShade="D9"/>
+          <w:lang w:val="de-DE"/>
+        </w:rPr>
+        <w:t xml:space="preserve"> Framework, SW Library XY</w:t>
+      </w:r>
+    </w:p>
+    <w:p>
+      <w:pPr>
+        <w:rPr>
+          <w:color w:val="D9D9D9" w:themeColor="background1" w:themeShade="D9"/>
+          <w:lang w:val="de-DE"/>
+        </w:rPr>
+      </w:pPr>
+      <w:r>
+        <w:rPr>
+          <w:color w:val="D9D9D9" w:themeColor="background1" w:themeShade="D9"/>
+          <w:lang w:val="de-DE"/>
+        </w:rPr>
+        <w:t xml:space="preserve">inkl. </w:t>
+      </w:r>
+      <w:proofErr w:type="spellStart"/>
+      <w:r>
+        <w:rPr>
+          <w:color w:val="D9D9D9" w:themeColor="background1" w:themeShade="D9"/>
+          <w:lang w:val="de-DE"/>
+        </w:rPr>
+        <w:t>Versiosnummer</w:t>
+      </w:r>
+      <w:proofErr w:type="spellEnd"/>
+      <w:r>
+        <w:rPr>
+          <w:color w:val="D9D9D9" w:themeColor="background1" w:themeShade="D9"/>
+          <w:lang w:val="de-DE"/>
+        </w:rPr>
+        <w:t>, Hersteller, Bezugsquelle (Downloadlink, ...) und SW-Lizenz (GPL, LGPL, Apache License, ...</w:t>
       </w:r>
     </w:p>
     <w:p>
@@ -4485,7 +4684,21 @@
         <w:rPr>
           <w:lang w:val="de-AT"/>
         </w:rPr>
-        <w:t xml:space="preserve">Der User sollte sich mit einem MBot anhand der IP-Adresse verbinden und ihm hier einen Namen geben können. </w:t>
+        <w:t xml:space="preserve">Der User sollte sich mit einem </w:t>
+      </w:r>
+      <w:proofErr w:type="spellStart"/>
+      <w:r>
+        <w:rPr>
+          <w:lang w:val="de-AT"/>
+        </w:rPr>
+        <w:t>MBot</w:t>
+      </w:r>
+      <w:proofErr w:type="spellEnd"/>
+      <w:r>
+        <w:rPr>
+          <w:lang w:val="de-AT"/>
+        </w:rPr>
+        <w:t xml:space="preserve"> anhand der IP-Adresse verbinden und ihm hier einen Namen geben können. </w:t>
       </w:r>
       <w:r>
         <w:rPr>
@@ -4646,12 +4859,49 @@
         </w:rPr>
         <w:t xml:space="preserve">Ausgewählte Punkte aus der Impediment Liste: </w:t>
       </w:r>
-      <w:r>
-        <w:rPr>
-          <w:color w:val="D9D9D9" w:themeColor="background1" w:themeShade="D9"/>
-          <w:lang w:val="de-DE"/>
-        </w:rPr>
-        <w:t>&lt;Geplante Punkte der Impediment Liste welche in diesem Sprint umgesetzt werden sollen&gt;</w:t>
+    </w:p>
+    <w:p>
+      <w:pPr>
+        <w:rPr>
+          <w:color w:val="D9D9D9" w:themeColor="background1" w:themeShade="D9"/>
+          <w:lang w:val="de-DE"/>
+        </w:rPr>
+      </w:pPr>
+    </w:p>
+    <w:p>
+      <w:pPr>
+        <w:pStyle w:val="Listenabsatz"/>
+        <w:numPr>
+          <w:ilvl w:val="0"/>
+          <w:numId w:val="10"/>
+        </w:numPr>
+        <w:rPr>
+          <w:lang w:val="de-DE"/>
+        </w:rPr>
+      </w:pPr>
+      <w:r>
+        <w:rPr>
+          <w:lang w:val="de-DE"/>
+        </w:rPr>
+        <w:t>Missverständnisse und Streitigkeiten beim Design – Farben verbessern</w:t>
+      </w:r>
+    </w:p>
+    <w:p>
+      <w:pPr>
+        <w:pStyle w:val="Listenabsatz"/>
+        <w:numPr>
+          <w:ilvl w:val="0"/>
+          <w:numId w:val="10"/>
+        </w:numPr>
+        <w:rPr>
+          <w:lang w:val="de-DE"/>
+        </w:rPr>
+      </w:pPr>
+      <w:r>
+        <w:rPr>
+          <w:lang w:val="de-DE"/>
+        </w:rPr>
+        <w:t>Timo Winkler muss mehr tun.</w:t>
       </w:r>
     </w:p>
     <w:p>
@@ -4678,6 +4928,7 @@
         <w:rPr>
           <w:lang w:val="de-DE"/>
         </w:rPr>
+        <w:lastRenderedPageBreak/>
         <w:t>Sprint Demo</w:t>
       </w:r>
       <w:bookmarkEnd w:id="29"/>
@@ -4685,32 +4936,26 @@
     <w:p>
       <w:pPr>
         <w:rPr>
-          <w:color w:val="D9D9D9" w:themeColor="background1" w:themeShade="D9"/>
-          <w:lang w:val="de-DE"/>
-        </w:rPr>
-      </w:pPr>
-      <w:r>
-        <w:rPr>
-          <w:color w:val="D9D9D9" w:themeColor="background1" w:themeShade="D9"/>
-          <w:lang w:val="de-DE"/>
-        </w:rPr>
-        <w:t>Kurze Beschreibung welche User Stories umgesetzt worden sind und welche Funktionen erfolgreich präsentiert worden sind.</w:t>
-      </w:r>
-    </w:p>
-    <w:p>
-      <w:pPr>
-        <w:rPr>
-          <w:color w:val="D9D9D9" w:themeColor="background1" w:themeShade="D9"/>
-          <w:lang w:val="de-DE"/>
-        </w:rPr>
-      </w:pPr>
-      <w:r>
-        <w:rPr>
-          <w:color w:val="D9D9D9" w:themeColor="background1" w:themeShade="D9"/>
-          <w:lang w:val="de-DE"/>
-        </w:rPr>
-        <w:lastRenderedPageBreak/>
-        <w:t>Auflistung welche Punkte nicht umgesetzt werden konnten und warum.</w:t>
+          <w:lang w:val="de-DE"/>
+        </w:rPr>
+      </w:pPr>
+      <w:r>
+        <w:rPr>
+          <w:lang w:val="de-DE"/>
+        </w:rPr>
+        <w:t xml:space="preserve">In diesem Sprint wurden alle User Stories wie geplant umgesetzt. Außerdem haben wir </w:t>
+      </w:r>
+      <w:r>
+        <w:rPr>
+          <w:lang w:val="de-DE"/>
+        </w:rPr>
+        <w:t>alles gut umgesetzt</w:t>
+      </w:r>
+      <w:r>
+        <w:rPr>
+          <w:lang w:val="de-DE"/>
+        </w:rPr>
+        <w:t>. Alle Fehler wurden bereits entfernt korrigiert.</w:t>
       </w:r>
     </w:p>
     <w:p>
@@ -4746,45 +4991,131 @@
           <w:color w:val="D9D9D9" w:themeColor="background1" w:themeShade="D9"/>
           <w:lang w:val="de-DE"/>
         </w:rPr>
-        <w:t>Was lief gut/schlecht während des Sprints.</w:t>
-      </w:r>
-    </w:p>
-    <w:p>
-      <w:pPr>
-        <w:rPr>
-          <w:color w:val="D9D9D9" w:themeColor="background1" w:themeShade="D9"/>
-          <w:lang w:val="de-DE"/>
-        </w:rPr>
-      </w:pPr>
-      <w:r>
-        <w:rPr>
-          <w:color w:val="D9D9D9" w:themeColor="background1" w:themeShade="D9"/>
-          <w:lang w:val="de-DE"/>
-        </w:rPr>
-        <w:t>Gibt es neue Impediment Punkte die während des Sprints identifiziert worden sind.</w:t>
-      </w:r>
-    </w:p>
-    <w:p>
-      <w:pPr>
-        <w:rPr>
-          <w:color w:val="D9D9D9" w:themeColor="background1" w:themeShade="D9"/>
-          <w:lang w:val="de-DE"/>
-        </w:rPr>
-      </w:pPr>
-    </w:p>
-    <w:p>
-      <w:pPr>
-        <w:rPr>
-          <w:color w:val="D9D9D9" w:themeColor="background1" w:themeShade="D9"/>
-          <w:lang w:val="de-DE"/>
-        </w:rPr>
-      </w:pPr>
-      <w:r>
-        <w:rPr>
-          <w:color w:val="D9D9D9" w:themeColor="background1" w:themeShade="D9"/>
-          <w:lang w:val="de-DE"/>
-        </w:rPr>
-        <w:t>Auflistung der Impediment Taskliste.</w:t>
+        <w:t xml:space="preserve">Besonders gut verlief die Kommunikation mit dem Backend, mit dem wir ständig im Austausch waren. </w:t>
+      </w:r>
+      <w:r>
+        <w:rPr>
+          <w:color w:val="D9D9D9" w:themeColor="background1" w:themeShade="D9"/>
+          <w:lang w:val="de-DE"/>
+        </w:rPr>
+        <w:t xml:space="preserve">Wir sind außerdem mit dem Aufbau der Connection und Control Pages sehr zufrieden. </w:t>
+      </w:r>
+    </w:p>
+    <w:p>
+      <w:pPr>
+        <w:rPr>
+          <w:color w:val="D9D9D9" w:themeColor="background1" w:themeShade="D9"/>
+          <w:lang w:val="de-DE"/>
+        </w:rPr>
+      </w:pPr>
+    </w:p>
+    <w:p>
+      <w:pPr>
+        <w:rPr>
+          <w:color w:val="D9D9D9" w:themeColor="background1" w:themeShade="D9"/>
+          <w:lang w:val="de-DE"/>
+        </w:rPr>
+      </w:pPr>
+      <w:r>
+        <w:rPr>
+          <w:color w:val="D9D9D9" w:themeColor="background1" w:themeShade="D9"/>
+          <w:lang w:val="de-DE"/>
+        </w:rPr>
+        <w:t>Verbesserung</w:t>
+      </w:r>
+      <w:r>
+        <w:rPr>
+          <w:color w:val="D9D9D9" w:themeColor="background1" w:themeShade="D9"/>
+          <w:lang w:val="de-DE"/>
+        </w:rPr>
+        <w:t>s</w:t>
+      </w:r>
+      <w:r>
+        <w:rPr>
+          <w:color w:val="D9D9D9" w:themeColor="background1" w:themeShade="D9"/>
+          <w:lang w:val="de-DE"/>
+        </w:rPr>
+        <w:t xml:space="preserve">bedarf gibt es bei der Aufgabenverteilung und </w:t>
+      </w:r>
+      <w:r>
+        <w:rPr>
+          <w:color w:val="D9D9D9" w:themeColor="background1" w:themeShade="D9"/>
+          <w:lang w:val="de-DE"/>
+        </w:rPr>
+        <w:t xml:space="preserve">bessere Kommunikation </w:t>
+      </w:r>
+      <w:r>
+        <w:rPr>
+          <w:color w:val="D9D9D9" w:themeColor="background1" w:themeShade="D9"/>
+          <w:lang w:val="de-DE"/>
+        </w:rPr>
+        <w:t>beim Design.</w:t>
+      </w:r>
+    </w:p>
+    <w:p>
+      <w:pPr>
+        <w:rPr>
+          <w:color w:val="D9D9D9" w:themeColor="background1" w:themeShade="D9"/>
+          <w:lang w:val="de-DE"/>
+        </w:rPr>
+      </w:pPr>
+    </w:p>
+    <w:p>
+      <w:pPr>
+        <w:rPr>
+          <w:color w:val="D9D9D9" w:themeColor="background1" w:themeShade="D9"/>
+          <w:lang w:val="de-DE"/>
+        </w:rPr>
+      </w:pPr>
+      <w:r>
+        <w:rPr>
+          <w:color w:val="D9D9D9" w:themeColor="background1" w:themeShade="D9"/>
+          <w:lang w:val="de-DE"/>
+        </w:rPr>
+        <w:t>Auflistung der Impediment Taskliste</w:t>
+      </w:r>
+      <w:r>
+        <w:rPr>
+          <w:color w:val="D9D9D9" w:themeColor="background1" w:themeShade="D9"/>
+          <w:lang w:val="de-DE"/>
+        </w:rPr>
+        <w:t>:</w:t>
+      </w:r>
+    </w:p>
+    <w:p>
+      <w:pPr>
+        <w:pStyle w:val="Listenabsatz"/>
+        <w:numPr>
+          <w:ilvl w:val="0"/>
+          <w:numId w:val="10"/>
+        </w:numPr>
+        <w:rPr>
+          <w:lang w:val="de-DE"/>
+        </w:rPr>
+      </w:pPr>
+      <w:r>
+        <w:rPr>
+          <w:lang w:val="de-DE"/>
+        </w:rPr>
+        <w:t>Missverständnisse und Streitigkeiten beim Design – Farben verbessern</w:t>
+      </w:r>
+    </w:p>
+    <w:p>
+      <w:pPr>
+        <w:pStyle w:val="Listenabsatz"/>
+        <w:numPr>
+          <w:ilvl w:val="0"/>
+          <w:numId w:val="10"/>
+        </w:numPr>
+        <w:rPr>
+          <w:lang w:val="de-DE"/>
+        </w:rPr>
+      </w:pPr>
+      <w:r>
+        <w:rPr>
+          <w:lang w:val="de-DE"/>
+        </w:rPr>
+        <w:t>Timo Winkler muss mehr tun.</w:t>
       </w:r>
     </w:p>
     <w:p>
@@ -4851,31 +5182,64 @@
           <w:color w:val="D9D9D9" w:themeColor="background1" w:themeShade="D9"/>
           <w:lang w:val="de-DE"/>
         </w:rPr>
-        <w:t>Wurden in diesem Sprint neue User Stories in das Product Backlog eingefügt und wenn ja, welche.</w:t>
-      </w:r>
-    </w:p>
-    <w:p>
-      <w:pPr>
-        <w:rPr>
-          <w:color w:val="D9D9D9" w:themeColor="background1" w:themeShade="D9"/>
-          <w:lang w:val="de-DE"/>
-        </w:rPr>
-      </w:pPr>
-      <w:r>
-        <w:rPr>
-          <w:color w:val="D9D9D9" w:themeColor="background1" w:themeShade="D9"/>
-          <w:lang w:val="de-DE"/>
-        </w:rPr>
-        <w:t>Wurden in diesem Sprint User Stories aus dem Product Backlog entfernt und wenn ja, welche und warum.</w:t>
-      </w:r>
-    </w:p>
-    <w:p>
-      <w:pPr>
-        <w:rPr>
-          <w:color w:val="D9D9D9" w:themeColor="background1" w:themeShade="D9"/>
-          <w:lang w:val="de-DE"/>
-        </w:rPr>
-      </w:pPr>
+        <w:t xml:space="preserve">Wurden in diesem Sprint neue User Stories in das </w:t>
+      </w:r>
+      <w:proofErr w:type="spellStart"/>
+      <w:r>
+        <w:rPr>
+          <w:color w:val="D9D9D9" w:themeColor="background1" w:themeShade="D9"/>
+          <w:lang w:val="de-DE"/>
+        </w:rPr>
+        <w:t>Product</w:t>
+      </w:r>
+      <w:proofErr w:type="spellEnd"/>
+      <w:r>
+        <w:rPr>
+          <w:color w:val="D9D9D9" w:themeColor="background1" w:themeShade="D9"/>
+          <w:lang w:val="de-DE"/>
+        </w:rPr>
+        <w:t xml:space="preserve"> Backlog eingefügt und wenn ja, welche.</w:t>
+      </w:r>
+    </w:p>
+    <w:p>
+      <w:pPr>
+        <w:rPr>
+          <w:color w:val="D9D9D9" w:themeColor="background1" w:themeShade="D9"/>
+          <w:lang w:val="de-DE"/>
+        </w:rPr>
+      </w:pPr>
+      <w:r>
+        <w:rPr>
+          <w:color w:val="D9D9D9" w:themeColor="background1" w:themeShade="D9"/>
+          <w:lang w:val="de-DE"/>
+        </w:rPr>
+        <w:t xml:space="preserve">Wurden in diesem Sprint User Stories aus dem </w:t>
+      </w:r>
+      <w:proofErr w:type="spellStart"/>
+      <w:r>
+        <w:rPr>
+          <w:color w:val="D9D9D9" w:themeColor="background1" w:themeShade="D9"/>
+          <w:lang w:val="de-DE"/>
+        </w:rPr>
+        <w:t>Product</w:t>
+      </w:r>
+      <w:proofErr w:type="spellEnd"/>
+      <w:r>
+        <w:rPr>
+          <w:color w:val="D9D9D9" w:themeColor="background1" w:themeShade="D9"/>
+          <w:lang w:val="de-DE"/>
+        </w:rPr>
+        <w:t xml:space="preserve"> Backlog entfernt und wenn ja, welche und warum.</w:t>
+      </w:r>
+    </w:p>
+    <w:p>
+      <w:pPr>
+        <w:rPr>
+          <w:color w:val="D9D9D9" w:themeColor="background1" w:themeShade="D9"/>
+          <w:lang w:val="de-DE"/>
+        </w:rPr>
+      </w:pPr>
+      <w:proofErr w:type="spellStart"/>
       <w:r>
         <w:rPr>
           <w:color w:val="D9D9D9" w:themeColor="background1" w:themeShade="D9"/>
@@ -4883,6 +5247,7 @@
         </w:rPr>
         <w:t>Burndownchart</w:t>
       </w:r>
+      <w:proofErr w:type="spellEnd"/>
     </w:p>
     <w:p>
       <w:pPr>
@@ -5065,6 +5430,7 @@
         <w:rPr>
           <w:lang w:val="de-DE"/>
         </w:rPr>
+        <w:lastRenderedPageBreak/>
         <w:t>Sprint n</w:t>
       </w:r>
       <w:bookmarkEnd w:id="37"/>
@@ -5106,23 +5472,38 @@
         <w:rPr>
           <w:lang w:val="de-DE"/>
         </w:rPr>
-        <w:t>Installation / Software deployment</w:t>
+        <w:t xml:space="preserve">Installation / Software </w:t>
+      </w:r>
+      <w:proofErr w:type="spellStart"/>
+      <w:r>
+        <w:rPr>
+          <w:lang w:val="de-DE"/>
+        </w:rPr>
+        <w:t>deployment</w:t>
       </w:r>
       <w:bookmarkEnd w:id="38"/>
-    </w:p>
-    <w:p>
-      <w:pPr>
-        <w:rPr>
-          <w:color w:val="D9D9D9" w:themeColor="background1" w:themeShade="D9"/>
-          <w:lang w:val="de-DE"/>
-        </w:rPr>
-      </w:pPr>
-      <w:r>
-        <w:rPr>
-          <w:color w:val="D9D9D9" w:themeColor="background1" w:themeShade="D9"/>
-          <w:lang w:val="de-DE"/>
-        </w:rPr>
-        <w:t>Anleitung welche Schritte notwendig sind um das fertige SW Produkt zu installieren und in Betrieb zu nehmen.</w:t>
+      <w:proofErr w:type="spellEnd"/>
+    </w:p>
+    <w:p>
+      <w:pPr>
+        <w:rPr>
+          <w:color w:val="D9D9D9" w:themeColor="background1" w:themeShade="D9"/>
+          <w:lang w:val="de-DE"/>
+        </w:rPr>
+      </w:pPr>
+      <w:r>
+        <w:rPr>
+          <w:color w:val="D9D9D9" w:themeColor="background1" w:themeShade="D9"/>
+          <w:lang w:val="de-DE"/>
+        </w:rPr>
+        <w:t xml:space="preserve">Anleitung welche Schritte notwendig sind um das fertige SW </w:t>
+      </w:r>
+      <w:r>
+        <w:rPr>
+          <w:color w:val="D9D9D9" w:themeColor="background1" w:themeShade="D9"/>
+          <w:lang w:val="de-DE"/>
+        </w:rPr>
+        <w:t>Produkt zu installieren und in Betrieb zu nehmen.</w:t>
       </w:r>
     </w:p>
     <w:p>
@@ -5138,6 +5519,7 @@
         </w:rPr>
       </w:pPr>
       <w:bookmarkStart w:id="39" w:name="_Toc1271613368"/>
+      <w:proofErr w:type="spellStart"/>
       <w:r>
         <w:rPr>
           <w:lang w:val="de-DE"/>
@@ -5145,6 +5527,7 @@
         <w:t>Projektabschluß</w:t>
       </w:r>
       <w:bookmarkEnd w:id="39"/>
+      <w:proofErr w:type="spellEnd"/>
     </w:p>
     <w:p>
       <w:pPr>
@@ -5289,6 +5672,11 @@
       </w:rPr>
       <w:id w:val="-1"/>
     </w:sdtPr>
+    <w:sdtEndPr>
+      <w:rPr>
+        <w:rStyle w:val="Seitenzahl"/>
+      </w:rPr>
+    </w:sdtEndPr>
     <w:sdtContent>
       <w:p>
         <w:pPr>
@@ -5370,7 +5758,7 @@
         <w:rPr>
           <w:noProof/>
         </w:rPr>
-        <w:t>10</w:t>
+        <w:t>11</w:t>
       </w:r>
     </w:fldSimple>
   </w:p>
@@ -5451,8 +5839,13 @@
       <w:ptab w:relativeTo="margin" w:alignment="center" w:leader="none"/>
     </w:r>
     <w:r>
-      <w:t>HTL Saalfelden</w:t>
+      <w:t xml:space="preserve">HTL </w:t>
     </w:r>
+    <w:proofErr w:type="spellStart"/>
+    <w:r>
+      <w:t>Saalfelden</w:t>
+    </w:r>
+    <w:proofErr w:type="spellEnd"/>
     <w:r>
       <w:ptab w:relativeTo="margin" w:alignment="right" w:leader="none"/>
     </w:r>
@@ -5593,6 +5986,118 @@
     </w:lvl>
   </w:abstractNum>
   <w:abstractNum w:abstractNumId="1" w15:restartNumberingAfterBreak="0">
+    <w:nsid w:val="23E36378"/>
+    <w:multiLevelType w:val="hybridMultilevel"/>
+    <w:tmpl w:val="8D6044CC"/>
+    <w:lvl w:ilvl="0" w:tplc="9664EC7A">
+      <w:numFmt w:val="bullet"/>
+      <w:lvlText w:val="-"/>
+      <w:lvlJc w:val="left"/>
+      <w:pPr>
+        <w:ind w:left="720" w:hanging="360"/>
+      </w:pPr>
+      <w:rPr>
+        <w:rFonts w:ascii="Calibri" w:eastAsiaTheme="minorHAnsi" w:hAnsi="Calibri" w:cs="Calibri" w:hint="default"/>
+      </w:rPr>
+    </w:lvl>
+    <w:lvl w:ilvl="1" w:tplc="0C070003" w:tentative="1">
+      <w:start w:val="1"/>
+      <w:numFmt w:val="bullet"/>
+      <w:lvlText w:val="o"/>
+      <w:lvlJc w:val="left"/>
+      <w:pPr>
+        <w:ind w:left="1440" w:hanging="360"/>
+      </w:pPr>
+      <w:rPr>
+        <w:rFonts w:ascii="Courier New" w:hAnsi="Courier New" w:cs="Courier New" w:hint="default"/>
+      </w:rPr>
+    </w:lvl>
+    <w:lvl w:ilvl="2" w:tplc="0C070005" w:tentative="1">
+      <w:start w:val="1"/>
+      <w:numFmt w:val="bullet"/>
+      <w:lvlText w:val=""/>
+      <w:lvlJc w:val="left"/>
+      <w:pPr>
+        <w:ind w:left="2160" w:hanging="360"/>
+      </w:pPr>
+      <w:rPr>
+        <w:rFonts w:ascii="Wingdings" w:hAnsi="Wingdings" w:hint="default"/>
+      </w:rPr>
+    </w:lvl>
+    <w:lvl w:ilvl="3" w:tplc="0C070001" w:tentative="1">
+      <w:start w:val="1"/>
+      <w:numFmt w:val="bullet"/>
+      <w:lvlText w:val=""/>
+      <w:lvlJc w:val="left"/>
+      <w:pPr>
+        <w:ind w:left="2880" w:hanging="360"/>
+      </w:pPr>
+      <w:rPr>
+        <w:rFonts w:ascii="Symbol" w:hAnsi="Symbol" w:hint="default"/>
+      </w:rPr>
+    </w:lvl>
+    <w:lvl w:ilvl="4" w:tplc="0C070003" w:tentative="1">
+      <w:start w:val="1"/>
+      <w:numFmt w:val="bullet"/>
+      <w:lvlText w:val="o"/>
+      <w:lvlJc w:val="left"/>
+      <w:pPr>
+        <w:ind w:left="3600" w:hanging="360"/>
+      </w:pPr>
+      <w:rPr>
+        <w:rFonts w:ascii="Courier New" w:hAnsi="Courier New" w:cs="Courier New" w:hint="default"/>
+      </w:rPr>
+    </w:lvl>
+    <w:lvl w:ilvl="5" w:tplc="0C070005" w:tentative="1">
+      <w:start w:val="1"/>
+      <w:numFmt w:val="bullet"/>
+      <w:lvlText w:val=""/>
+      <w:lvlJc w:val="left"/>
+      <w:pPr>
+        <w:ind w:left="4320" w:hanging="360"/>
+      </w:pPr>
+      <w:rPr>
+        <w:rFonts w:ascii="Wingdings" w:hAnsi="Wingdings" w:hint="default"/>
+      </w:rPr>
+    </w:lvl>
+    <w:lvl w:ilvl="6" w:tplc="0C070001" w:tentative="1">
+      <w:start w:val="1"/>
+      <w:numFmt w:val="bullet"/>
+      <w:lvlText w:val=""/>
+      <w:lvlJc w:val="left"/>
+      <w:pPr>
+        <w:ind w:left="5040" w:hanging="360"/>
+      </w:pPr>
+      <w:rPr>
+        <w:rFonts w:ascii="Symbol" w:hAnsi="Symbol" w:hint="default"/>
+      </w:rPr>
+    </w:lvl>
+    <w:lvl w:ilvl="7" w:tplc="0C070003" w:tentative="1">
+      <w:start w:val="1"/>
+      <w:numFmt w:val="bullet"/>
+      <w:lvlText w:val="o"/>
+      <w:lvlJc w:val="left"/>
+      <w:pPr>
+        <w:ind w:left="5760" w:hanging="360"/>
+      </w:pPr>
+      <w:rPr>
+        <w:rFonts w:ascii="Courier New" w:hAnsi="Courier New" w:cs="Courier New" w:hint="default"/>
+      </w:rPr>
+    </w:lvl>
+    <w:lvl w:ilvl="8" w:tplc="0C070005" w:tentative="1">
+      <w:start w:val="1"/>
+      <w:numFmt w:val="bullet"/>
+      <w:lvlText w:val=""/>
+      <w:lvlJc w:val="left"/>
+      <w:pPr>
+        <w:ind w:left="6480" w:hanging="360"/>
+      </w:pPr>
+      <w:rPr>
+        <w:rFonts w:ascii="Wingdings" w:hAnsi="Wingdings" w:hint="default"/>
+      </w:rPr>
+    </w:lvl>
+  </w:abstractNum>
+  <w:abstractNum w:abstractNumId="2" w15:restartNumberingAfterBreak="0">
     <w:nsid w:val="2CFC7622"/>
     <w:multiLevelType w:val="hybridMultilevel"/>
     <w:tmpl w:val="77E878B6"/>
@@ -5704,7 +6209,7 @@
       </w:rPr>
     </w:lvl>
   </w:abstractNum>
-  <w:abstractNum w:abstractNumId="2" w15:restartNumberingAfterBreak="0">
+  <w:abstractNum w:abstractNumId="3" w15:restartNumberingAfterBreak="0">
     <w:nsid w:val="4CDE37CB"/>
     <w:multiLevelType w:val="hybridMultilevel"/>
     <w:tmpl w:val="EEA0EFAE"/>
@@ -5816,7 +6321,7 @@
       </w:rPr>
     </w:lvl>
   </w:abstractNum>
-  <w:abstractNum w:abstractNumId="3" w15:restartNumberingAfterBreak="0">
+  <w:abstractNum w:abstractNumId="4" w15:restartNumberingAfterBreak="0">
     <w:nsid w:val="59BD6D11"/>
     <w:multiLevelType w:val="hybridMultilevel"/>
     <w:tmpl w:val="EEB64206"/>
@@ -5929,7 +6434,7 @@
       </w:rPr>
     </w:lvl>
   </w:abstractNum>
-  <w:abstractNum w:abstractNumId="4" w15:restartNumberingAfterBreak="0">
+  <w:abstractNum w:abstractNumId="5" w15:restartNumberingAfterBreak="0">
     <w:nsid w:val="6D7D18BC"/>
     <w:multiLevelType w:val="hybridMultilevel"/>
     <w:tmpl w:val="3CAAD8D2"/>
@@ -6041,7 +6546,7 @@
       </w:rPr>
     </w:lvl>
   </w:abstractNum>
-  <w:abstractNum w:abstractNumId="5" w15:restartNumberingAfterBreak="0">
+  <w:abstractNum w:abstractNumId="6" w15:restartNumberingAfterBreak="0">
     <w:nsid w:val="6DA10F05"/>
     <w:multiLevelType w:val="hybridMultilevel"/>
     <w:tmpl w:val="93C22274"/>
@@ -6154,7 +6659,7 @@
       </w:rPr>
     </w:lvl>
   </w:abstractNum>
-  <w:abstractNum w:abstractNumId="6" w15:restartNumberingAfterBreak="0">
+  <w:abstractNum w:abstractNumId="7" w15:restartNumberingAfterBreak="0">
     <w:nsid w:val="7816417D"/>
     <w:multiLevelType w:val="hybridMultilevel"/>
     <w:tmpl w:val="41E2E14C"/>
@@ -6266,7 +6771,119 @@
       </w:rPr>
     </w:lvl>
   </w:abstractNum>
-  <w:abstractNum w:abstractNumId="7" w15:restartNumberingAfterBreak="0">
+  <w:abstractNum w:abstractNumId="8" w15:restartNumberingAfterBreak="0">
+    <w:nsid w:val="794E6A67"/>
+    <w:multiLevelType w:val="hybridMultilevel"/>
+    <w:tmpl w:val="3BDA7C94"/>
+    <w:lvl w:ilvl="0" w:tplc="3288E52A">
+      <w:numFmt w:val="bullet"/>
+      <w:lvlText w:val="-"/>
+      <w:lvlJc w:val="left"/>
+      <w:pPr>
+        <w:ind w:left="720" w:hanging="360"/>
+      </w:pPr>
+      <w:rPr>
+        <w:rFonts w:ascii="Calibri" w:eastAsiaTheme="minorHAnsi" w:hAnsi="Calibri" w:cs="Calibri" w:hint="default"/>
+      </w:rPr>
+    </w:lvl>
+    <w:lvl w:ilvl="1" w:tplc="0C070003" w:tentative="1">
+      <w:start w:val="1"/>
+      <w:numFmt w:val="bullet"/>
+      <w:lvlText w:val="o"/>
+      <w:lvlJc w:val="left"/>
+      <w:pPr>
+        <w:ind w:left="1440" w:hanging="360"/>
+      </w:pPr>
+      <w:rPr>
+        <w:rFonts w:ascii="Courier New" w:hAnsi="Courier New" w:cs="Courier New" w:hint="default"/>
+      </w:rPr>
+    </w:lvl>
+    <w:lvl w:ilvl="2" w:tplc="0C070005" w:tentative="1">
+      <w:start w:val="1"/>
+      <w:numFmt w:val="bullet"/>
+      <w:lvlText w:val=""/>
+      <w:lvlJc w:val="left"/>
+      <w:pPr>
+        <w:ind w:left="2160" w:hanging="360"/>
+      </w:pPr>
+      <w:rPr>
+        <w:rFonts w:ascii="Wingdings" w:hAnsi="Wingdings" w:hint="default"/>
+      </w:rPr>
+    </w:lvl>
+    <w:lvl w:ilvl="3" w:tplc="0C070001" w:tentative="1">
+      <w:start w:val="1"/>
+      <w:numFmt w:val="bullet"/>
+      <w:lvlText w:val=""/>
+      <w:lvlJc w:val="left"/>
+      <w:pPr>
+        <w:ind w:left="2880" w:hanging="360"/>
+      </w:pPr>
+      <w:rPr>
+        <w:rFonts w:ascii="Symbol" w:hAnsi="Symbol" w:hint="default"/>
+      </w:rPr>
+    </w:lvl>
+    <w:lvl w:ilvl="4" w:tplc="0C070003" w:tentative="1">
+      <w:start w:val="1"/>
+      <w:numFmt w:val="bullet"/>
+      <w:lvlText w:val="o"/>
+      <w:lvlJc w:val="left"/>
+      <w:pPr>
+        <w:ind w:left="3600" w:hanging="360"/>
+      </w:pPr>
+      <w:rPr>
+        <w:rFonts w:ascii="Courier New" w:hAnsi="Courier New" w:cs="Courier New" w:hint="default"/>
+      </w:rPr>
+    </w:lvl>
+    <w:lvl w:ilvl="5" w:tplc="0C070005" w:tentative="1">
+      <w:start w:val="1"/>
+      <w:numFmt w:val="bullet"/>
+      <w:lvlText w:val=""/>
+      <w:lvlJc w:val="left"/>
+      <w:pPr>
+        <w:ind w:left="4320" w:hanging="360"/>
+      </w:pPr>
+      <w:rPr>
+        <w:rFonts w:ascii="Wingdings" w:hAnsi="Wingdings" w:hint="default"/>
+      </w:rPr>
+    </w:lvl>
+    <w:lvl w:ilvl="6" w:tplc="0C070001" w:tentative="1">
+      <w:start w:val="1"/>
+      <w:numFmt w:val="bullet"/>
+      <w:lvlText w:val=""/>
+      <w:lvlJc w:val="left"/>
+      <w:pPr>
+        <w:ind w:left="5040" w:hanging="360"/>
+      </w:pPr>
+      <w:rPr>
+        <w:rFonts w:ascii="Symbol" w:hAnsi="Symbol" w:hint="default"/>
+      </w:rPr>
+    </w:lvl>
+    <w:lvl w:ilvl="7" w:tplc="0C070003" w:tentative="1">
+      <w:start w:val="1"/>
+      <w:numFmt w:val="bullet"/>
+      <w:lvlText w:val="o"/>
+      <w:lvlJc w:val="left"/>
+      <w:pPr>
+        <w:ind w:left="5760" w:hanging="360"/>
+      </w:pPr>
+      <w:rPr>
+        <w:rFonts w:ascii="Courier New" w:hAnsi="Courier New" w:cs="Courier New" w:hint="default"/>
+      </w:rPr>
+    </w:lvl>
+    <w:lvl w:ilvl="8" w:tplc="0C070005" w:tentative="1">
+      <w:start w:val="1"/>
+      <w:numFmt w:val="bullet"/>
+      <w:lvlText w:val=""/>
+      <w:lvlJc w:val="left"/>
+      <w:pPr>
+        <w:ind w:left="6480" w:hanging="360"/>
+      </w:pPr>
+      <w:rPr>
+        <w:rFonts w:ascii="Wingdings" w:hAnsi="Wingdings" w:hint="default"/>
+      </w:rPr>
+    </w:lvl>
+  </w:abstractNum>
+  <w:abstractNum w:abstractNumId="9" w15:restartNumberingAfterBreak="0">
     <w:nsid w:val="7FBFA444"/>
     <w:multiLevelType w:val="singleLevel"/>
     <w:tmpl w:val="7FBFA444"/>
@@ -6288,27 +6905,33 @@
     </w:lvl>
   </w:abstractNum>
   <w:num w:numId="1" w16cid:durableId="522867389">
-    <w:abstractNumId w:val="7"/>
+    <w:abstractNumId w:val="9"/>
   </w:num>
   <w:num w:numId="2" w16cid:durableId="2104497563">
     <w:abstractNumId w:val="0"/>
   </w:num>
   <w:num w:numId="3" w16cid:durableId="857037342">
+    <w:abstractNumId w:val="6"/>
+  </w:num>
+  <w:num w:numId="4" w16cid:durableId="636836247">
     <w:abstractNumId w:val="5"/>
   </w:num>
-  <w:num w:numId="4" w16cid:durableId="636836247">
+  <w:num w:numId="5" w16cid:durableId="1691293515">
     <w:abstractNumId w:val="4"/>
   </w:num>
-  <w:num w:numId="5" w16cid:durableId="1691293515">
+  <w:num w:numId="6" w16cid:durableId="1975019269">
     <w:abstractNumId w:val="3"/>
   </w:num>
-  <w:num w:numId="6" w16cid:durableId="1975019269">
+  <w:num w:numId="7" w16cid:durableId="1200123958">
+    <w:abstractNumId w:val="7"/>
+  </w:num>
+  <w:num w:numId="8" w16cid:durableId="499319355">
     <w:abstractNumId w:val="2"/>
   </w:num>
-  <w:num w:numId="7" w16cid:durableId="1200123958">
-    <w:abstractNumId w:val="6"/>
+  <w:num w:numId="9" w16cid:durableId="1198666899">
+    <w:abstractNumId w:val="8"/>
   </w:num>
-  <w:num w:numId="8" w16cid:durableId="499319355">
+  <w:num w:numId="10" w16cid:durableId="1364331692">
     <w:abstractNumId w:val="1"/>
   </w:num>
 </w:numbering>
@@ -7265,21 +7888,6 @@
 </file>
 
 <file path=customXml/item1.xml><?xml version="1.0" encoding="utf-8"?>
-<?mso-contentType ?>
-<FormTemplates xmlns="http://schemas.microsoft.com/sharepoint/v3/contenttype/forms">
-  <Display>DocumentLibraryForm</Display>
-  <Edit>DocumentLibraryForm</Edit>
-  <New>DocumentLibraryForm</New>
-</FormTemplates>
-</file>
-
-<file path=customXml/item2.xml><?xml version="1.0" encoding="utf-8"?>
-<p:properties xmlns:p="http://schemas.microsoft.com/office/2006/metadata/properties" xmlns:xsi="http://www.w3.org/2001/XMLSchema-instance" xmlns:pc="http://schemas.microsoft.com/office/infopath/2007/PartnerControls">
-  <documentManagement/>
-</p:properties>
-</file>
-
-<file path=customXml/item3.xml><?xml version="1.0" encoding="utf-8"?>
 <ct:contentTypeSchema xmlns:ct="http://schemas.microsoft.com/office/2006/metadata/contentType" xmlns:ma="http://schemas.microsoft.com/office/2006/metadata/properties/metaAttributes" ct:_="" ma:_="" ma:contentTypeName="Dokument" ma:contentTypeID="0x01010091FD76AC810CD946AFF2048135E5AED8" ma:contentTypeVersion="0" ma:contentTypeDescription="Ein neues Dokument erstellen." ma:contentTypeScope="" ma:versionID="bdf547866fed6aa95be9d286725d966f">
   <xsd:schema xmlns:xsd="http://www.w3.org/2001/XMLSchema" xmlns:xs="http://www.w3.org/2001/XMLSchema" xmlns:p="http://schemas.microsoft.com/office/2006/metadata/properties" targetNamespace="http://schemas.microsoft.com/office/2006/metadata/properties" ma:root="true" ma:fieldsID="3b0e86e43268d7499bc47c9769927b6e">
     <xsd:element name="properties">
@@ -7393,10 +8001,33 @@
 </ct:contentTypeSchema>
 </file>
 
+<file path=customXml/item2.xml><?xml version="1.0" encoding="utf-8"?>
+<p:properties xmlns:p="http://schemas.microsoft.com/office/2006/metadata/properties" xmlns:xsi="http://www.w3.org/2001/XMLSchema-instance" xmlns:pc="http://schemas.microsoft.com/office/infopath/2007/PartnerControls">
+  <documentManagement/>
+</p:properties>
+</file>
+
+<file path=customXml/item3.xml><?xml version="1.0" encoding="utf-8"?>
+<?mso-contentType ?>
+<FormTemplates xmlns="http://schemas.microsoft.com/sharepoint/v3/contenttype/forms">
+  <Display>DocumentLibraryForm</Display>
+  <Edit>DocumentLibraryForm</Edit>
+  <New>DocumentLibraryForm</New>
+</FormTemplates>
+</file>
+
 <file path=customXml/itemProps1.xml><?xml version="1.0" encoding="utf-8"?>
-<ds:datastoreItem xmlns:ds="http://schemas.openxmlformats.org/officeDocument/2006/customXml" ds:itemID="{5683F5BF-7529-4961-AAB2-F4BF9F0EE618}">
+<ds:datastoreItem xmlns:ds="http://schemas.openxmlformats.org/officeDocument/2006/customXml" ds:itemID="{1AA42CE7-0A78-46B8-9CAE-9DB93A458714}">
   <ds:schemaRefs>
-    <ds:schemaRef ds:uri="http://schemas.microsoft.com/sharepoint/v3/contenttype/forms"/>
+    <ds:schemaRef ds:uri="http://schemas.microsoft.com/office/2006/metadata/contentType"/>
+    <ds:schemaRef ds:uri="http://schemas.microsoft.com/office/2006/metadata/properties/metaAttributes"/>
+    <ds:schemaRef ds:uri="http://www.w3.org/2001/XMLSchema"/>
+    <ds:schemaRef ds:uri="http://schemas.microsoft.com/office/2006/metadata/properties"/>
+    <ds:schemaRef ds:uri="http://schemas.openxmlformats.org/package/2006/metadata/core-properties"/>
+    <ds:schemaRef ds:uri="http://purl.org/dc/elements/1.1/"/>
+    <ds:schemaRef ds:uri="http://purl.org/dc/terms/"/>
+    <ds:schemaRef ds:uri="http://schemas.microsoft.com/internal/obd"/>
+    <ds:schemaRef ds:uri="http://schemas.microsoft.com/office/infopath/2007/PartnerControls"/>
   </ds:schemaRefs>
 </ds:datastoreItem>
 </file>
@@ -7411,17 +8042,9 @@
 </file>
 
 <file path=customXml/itemProps3.xml><?xml version="1.0" encoding="utf-8"?>
-<ds:datastoreItem xmlns:ds="http://schemas.openxmlformats.org/officeDocument/2006/customXml" ds:itemID="{1AA42CE7-0A78-46B8-9CAE-9DB93A458714}">
+<ds:datastoreItem xmlns:ds="http://schemas.openxmlformats.org/officeDocument/2006/customXml" ds:itemID="{5683F5BF-7529-4961-AAB2-F4BF9F0EE618}">
   <ds:schemaRefs>
-    <ds:schemaRef ds:uri="http://schemas.microsoft.com/office/2006/metadata/contentType"/>
-    <ds:schemaRef ds:uri="http://schemas.microsoft.com/office/2006/metadata/properties/metaAttributes"/>
-    <ds:schemaRef ds:uri="http://www.w3.org/2001/XMLSchema"/>
-    <ds:schemaRef ds:uri="http://schemas.microsoft.com/office/2006/metadata/properties"/>
-    <ds:schemaRef ds:uri="http://schemas.openxmlformats.org/package/2006/metadata/core-properties"/>
-    <ds:schemaRef ds:uri="http://purl.org/dc/elements/1.1/"/>
-    <ds:schemaRef ds:uri="http://purl.org/dc/terms/"/>
-    <ds:schemaRef ds:uri="http://schemas.microsoft.com/internal/obd"/>
-    <ds:schemaRef ds:uri="http://schemas.microsoft.com/office/infopath/2007/PartnerControls"/>
+    <ds:schemaRef ds:uri="http://schemas.microsoft.com/sharepoint/v3/contenttype/forms"/>
   </ds:schemaRefs>
 </ds:datastoreItem>
 </file>
</xml_diff>